<commit_message>
second table deleted all rows except header
</commit_message>
<xml_diff>
--- a/17-12-2023.docx
+++ b/17-12-2023.docx
@@ -1009,1136 +1009,6 @@
           </w:p>
         </w:tc>
       </w:tr>
-      <w:tr>
-        <w:trPr>
-          <w:cnfStyle w:val="000000100000"/>
-          <w:trHeight w:val="567"/>
-        </w:trPr>
-        <w:tc>
-          <w:tcPr>
-            <w:cnfStyle w:val="001000000000"/>
-            <w:tcW w:w="1986" w:type="dxa"/>
-            <w:tcBorders>
-              <w:right w:val="single" w:sz="8" w:space="0" w:color="4BACC6" w:themeColor="accent5"/>
-            </w:tcBorders>
-            <w:vAlign w:val="center"/>
-            <w:hideMark/>
-          </w:tcPr>
-          <w:p>
-            <w:pPr>
-              <w:jc w:val="center"/>
-              <w:rPr>
-                <w:rFonts w:asciiTheme="majorHAnsi" w:hAnsiTheme="majorHAnsi"/>
-                <w:color w:val="000000" w:themeColor="text1"/>
-                <w:sz w:val="24"/>
-                <w:szCs w:val="24"/>
-              </w:rPr>
-            </w:pPr>
-            <w:r>
-              <w:rPr>
-                <w:rFonts w:asciiTheme="majorHAnsi" w:hAnsiTheme="majorHAnsi"/>
-                <w:color w:val="000000" w:themeColor="text1"/>
-                <w:sz w:val="24"/>
-                <w:szCs w:val="24"/>
-              </w:rPr>
-              <w:t>2200</w:t>
-            </w:r>
-          </w:p>
-        </w:tc>
-        <w:tc>
-          <w:tcPr>
-            <w:tcW w:w="7796" w:type="dxa"/>
-            <w:tcBorders>
-              <w:left w:val="single" w:sz="8" w:space="0" w:color="4BACC6" w:themeColor="accent5"/>
-            </w:tcBorders>
-            <w:vAlign w:val="center"/>
-            <w:hideMark/>
-          </w:tcPr>
-          <w:p>
-            <w:pPr>
-              <w:cnfStyle w:val="000000100000"/>
-              <w:rPr>
-                <w:sz w:val="24"/>
-                <w:szCs w:val="24"/>
-              </w:rPr>
-            </w:pPr>
-            <w:r>
-              <w:rPr>
-                <w:sz w:val="24"/>
-                <w:szCs w:val="24"/>
-              </w:rPr>
-              <w:t>MD1, BM2</w:t>
-            </w:r>
-          </w:p>
-        </w:tc>
-      </w:tr>
-      <w:tr>
-        <w:trPr>
-          <w:trHeight w:val="567"/>
-        </w:trPr>
-        <w:tc>
-          <w:tcPr>
-            <w:cnfStyle w:val="001000000000"/>
-            <w:tcW w:w="1986" w:type="dxa"/>
-            <w:tcBorders>
-              <w:top w:val="nil"/>
-              <w:left w:val="single" w:sz="8" w:space="0" w:color="4BACC6" w:themeColor="accent5"/>
-              <w:bottom w:val="nil"/>
-              <w:right w:val="single" w:sz="8" w:space="0" w:color="4BACC6" w:themeColor="accent5"/>
-            </w:tcBorders>
-            <w:vAlign w:val="center"/>
-            <w:hideMark/>
-          </w:tcPr>
-          <w:p>
-            <w:pPr>
-              <w:jc w:val="center"/>
-              <w:rPr>
-                <w:rFonts w:asciiTheme="majorHAnsi" w:hAnsiTheme="majorHAnsi"/>
-                <w:color w:val="000000" w:themeColor="text1"/>
-                <w:sz w:val="24"/>
-                <w:szCs w:val="24"/>
-              </w:rPr>
-            </w:pPr>
-            <w:r>
-              <w:rPr>
-                <w:rFonts w:asciiTheme="majorHAnsi" w:hAnsiTheme="majorHAnsi"/>
-                <w:color w:val="000000" w:themeColor="text1"/>
-                <w:sz w:val="24"/>
-                <w:szCs w:val="24"/>
-              </w:rPr>
-              <w:t>2230</w:t>
-            </w:r>
-          </w:p>
-        </w:tc>
-        <w:tc>
-          <w:tcPr>
-            <w:tcW w:w="7796" w:type="dxa"/>
-            <w:tcBorders>
-              <w:top w:val="nil"/>
-              <w:left w:val="single" w:sz="8" w:space="0" w:color="4BACC6" w:themeColor="accent5"/>
-              <w:bottom w:val="nil"/>
-              <w:right w:val="single" w:sz="8" w:space="0" w:color="4BACC6" w:themeColor="accent5"/>
-            </w:tcBorders>
-            <w:vAlign w:val="center"/>
-            <w:hideMark/>
-          </w:tcPr>
-          <w:p>
-            <w:pPr>
-              <w:cnfStyle w:val="000000000000"/>
-              <w:rPr>
-                <w:sz w:val="24"/>
-                <w:szCs w:val="24"/>
-              </w:rPr>
-            </w:pPr>
-            <w:r>
-              <w:rPr>
-                <w:sz w:val="24"/>
-                <w:szCs w:val="24"/>
-              </w:rPr>
-              <w:t>Completed patrolling, checked all external doors. All doors are locked, nothing to report.</w:t>
-            </w:r>
-          </w:p>
-        </w:tc>
-      </w:tr>
-      <w:tr>
-        <w:trPr>
-          <w:cnfStyle w:val="000000100000"/>
-          <w:trHeight w:val="567"/>
-        </w:trPr>
-        <w:tc>
-          <w:tcPr>
-            <w:cnfStyle w:val="001000000000"/>
-            <w:tcW w:w="1986" w:type="dxa"/>
-            <w:tcBorders>
-              <w:right w:val="single" w:sz="8" w:space="0" w:color="4BACC6" w:themeColor="accent5"/>
-            </w:tcBorders>
-            <w:vAlign w:val="center"/>
-            <w:hideMark/>
-          </w:tcPr>
-          <w:p>
-            <w:pPr>
-              <w:jc w:val="center"/>
-              <w:rPr>
-                <w:rFonts w:asciiTheme="majorHAnsi" w:hAnsiTheme="majorHAnsi"/>
-                <w:color w:val="000000" w:themeColor="text1"/>
-                <w:sz w:val="24"/>
-                <w:szCs w:val="24"/>
-              </w:rPr>
-            </w:pPr>
-            <w:r>
-              <w:rPr>
-                <w:rFonts w:asciiTheme="majorHAnsi" w:hAnsiTheme="majorHAnsi"/>
-                <w:color w:val="000000" w:themeColor="text1"/>
-                <w:sz w:val="24"/>
-                <w:szCs w:val="24"/>
-              </w:rPr>
-              <w:t>2300</w:t>
-            </w:r>
-          </w:p>
-        </w:tc>
-        <w:tc>
-          <w:tcPr>
-            <w:tcW w:w="7796" w:type="dxa"/>
-            <w:tcBorders>
-              <w:left w:val="single" w:sz="8" w:space="0" w:color="4BACC6" w:themeColor="accent5"/>
-            </w:tcBorders>
-            <w:vAlign w:val="center"/>
-            <w:hideMark/>
-          </w:tcPr>
-          <w:p>
-            <w:pPr>
-              <w:cnfStyle w:val="000000100000"/>
-              <w:rPr>
-                <w:sz w:val="24"/>
-                <w:szCs w:val="24"/>
-              </w:rPr>
-            </w:pPr>
-            <w:r>
-              <w:rPr>
-                <w:sz w:val="24"/>
-                <w:szCs w:val="24"/>
-              </w:rPr>
-              <w:t>Completed patrolling, checked all external doors. All doors are locked, nothing to report</w:t>
-            </w:r>
-          </w:p>
-        </w:tc>
-      </w:tr>
-      <w:tr>
-        <w:trPr>
-          <w:trHeight w:val="567"/>
-        </w:trPr>
-        <w:tc>
-          <w:tcPr>
-            <w:cnfStyle w:val="001000000000"/>
-            <w:tcW w:w="1986" w:type="dxa"/>
-            <w:tcBorders>
-              <w:top w:val="nil"/>
-              <w:left w:val="single" w:sz="8" w:space="0" w:color="4BACC6" w:themeColor="accent5"/>
-              <w:bottom w:val="nil"/>
-              <w:right w:val="single" w:sz="8" w:space="0" w:color="4BACC6" w:themeColor="accent5"/>
-            </w:tcBorders>
-            <w:vAlign w:val="center"/>
-            <w:hideMark/>
-          </w:tcPr>
-          <w:p>
-            <w:pPr>
-              <w:jc w:val="center"/>
-              <w:rPr>
-                <w:rFonts w:asciiTheme="majorHAnsi" w:hAnsiTheme="majorHAnsi"/>
-                <w:color w:val="000000" w:themeColor="text1"/>
-                <w:sz w:val="24"/>
-                <w:szCs w:val="24"/>
-              </w:rPr>
-            </w:pPr>
-            <w:r>
-              <w:rPr>
-                <w:rFonts w:asciiTheme="majorHAnsi" w:hAnsiTheme="majorHAnsi"/>
-                <w:color w:val="000000" w:themeColor="text1"/>
-                <w:sz w:val="24"/>
-                <w:szCs w:val="24"/>
-              </w:rPr>
-              <w:t>2330</w:t>
-            </w:r>
-          </w:p>
-        </w:tc>
-        <w:tc>
-          <w:tcPr>
-            <w:tcW w:w="7796" w:type="dxa"/>
-            <w:tcBorders>
-              <w:top w:val="nil"/>
-              <w:left w:val="single" w:sz="8" w:space="0" w:color="4BACC6" w:themeColor="accent5"/>
-              <w:bottom w:val="nil"/>
-              <w:right w:val="single" w:sz="8" w:space="0" w:color="4BACC6" w:themeColor="accent5"/>
-            </w:tcBorders>
-            <w:vAlign w:val="center"/>
-            <w:hideMark/>
-          </w:tcPr>
-          <w:p>
-            <w:pPr>
-              <w:cnfStyle w:val="000000000000"/>
-              <w:rPr>
-                <w:sz w:val="24"/>
-                <w:szCs w:val="24"/>
-              </w:rPr>
-            </w:pPr>
-            <w:r>
-              <w:rPr>
-                <w:sz w:val="24"/>
-                <w:szCs w:val="24"/>
-              </w:rPr>
-              <w:t>Completed patrolling, checked all external doors. All doors are locked, nothing to report</w:t>
-            </w:r>
-          </w:p>
-        </w:tc>
-      </w:tr>
-      <w:tr>
-        <w:trPr>
-          <w:cnfStyle w:val="000000100000"/>
-          <w:trHeight w:val="567"/>
-        </w:trPr>
-        <w:tc>
-          <w:tcPr>
-            <w:cnfStyle w:val="001000000000"/>
-            <w:tcW w:w="1986" w:type="dxa"/>
-            <w:tcBorders>
-              <w:right w:val="single" w:sz="8" w:space="0" w:color="4BACC6" w:themeColor="accent5"/>
-            </w:tcBorders>
-            <w:vAlign w:val="center"/>
-            <w:hideMark/>
-          </w:tcPr>
-          <w:p>
-            <w:pPr>
-              <w:jc w:val="center"/>
-              <w:rPr>
-                <w:rFonts w:asciiTheme="majorHAnsi" w:hAnsiTheme="majorHAnsi"/>
-                <w:color w:val="000000" w:themeColor="text1"/>
-                <w:sz w:val="24"/>
-                <w:szCs w:val="24"/>
-              </w:rPr>
-            </w:pPr>
-            <w:r>
-              <w:rPr>
-                <w:rFonts w:asciiTheme="majorHAnsi" w:hAnsiTheme="majorHAnsi"/>
-                <w:color w:val="000000" w:themeColor="text1"/>
-                <w:sz w:val="24"/>
-                <w:szCs w:val="24"/>
-              </w:rPr>
-              <w:t>0000</w:t>
-            </w:r>
-          </w:p>
-        </w:tc>
-        <w:tc>
-          <w:tcPr>
-            <w:tcW w:w="7796" w:type="dxa"/>
-            <w:tcBorders>
-              <w:left w:val="single" w:sz="8" w:space="0" w:color="4BACC6" w:themeColor="accent5"/>
-            </w:tcBorders>
-            <w:vAlign w:val="center"/>
-            <w:hideMark/>
-          </w:tcPr>
-          <w:p>
-            <w:pPr>
-              <w:cnfStyle w:val="000000100000"/>
-              <w:rPr>
-                <w:sz w:val="24"/>
-                <w:szCs w:val="24"/>
-              </w:rPr>
-            </w:pPr>
-            <w:r>
-              <w:rPr>
-                <w:sz w:val="24"/>
-                <w:szCs w:val="24"/>
-              </w:rPr>
-              <w:t>Completed patrolling, checked all external doors. All doors are locked, nothing to report</w:t>
-            </w:r>
-          </w:p>
-        </w:tc>
-      </w:tr>
-      <w:tr>
-        <w:trPr>
-          <w:trHeight w:val="567"/>
-        </w:trPr>
-        <w:tc>
-          <w:tcPr>
-            <w:cnfStyle w:val="001000000000"/>
-            <w:tcW w:w="1986" w:type="dxa"/>
-            <w:tcBorders>
-              <w:top w:val="nil"/>
-              <w:left w:val="single" w:sz="8" w:space="0" w:color="4BACC6" w:themeColor="accent5"/>
-              <w:bottom w:val="nil"/>
-              <w:right w:val="single" w:sz="8" w:space="0" w:color="4BACC6" w:themeColor="accent5"/>
-            </w:tcBorders>
-            <w:vAlign w:val="center"/>
-            <w:hideMark/>
-          </w:tcPr>
-          <w:p>
-            <w:pPr>
-              <w:jc w:val="center"/>
-              <w:rPr>
-                <w:rFonts w:asciiTheme="majorHAnsi" w:hAnsiTheme="majorHAnsi"/>
-                <w:color w:val="000000" w:themeColor="text1"/>
-                <w:sz w:val="24"/>
-                <w:szCs w:val="24"/>
-              </w:rPr>
-            </w:pPr>
-            <w:r>
-              <w:rPr>
-                <w:rFonts w:asciiTheme="majorHAnsi" w:hAnsiTheme="majorHAnsi"/>
-                <w:color w:val="000000" w:themeColor="text1"/>
-                <w:sz w:val="24"/>
-                <w:szCs w:val="24"/>
-              </w:rPr>
-              <w:t>0030</w:t>
-            </w:r>
-          </w:p>
-        </w:tc>
-        <w:tc>
-          <w:tcPr>
-            <w:tcW w:w="7796" w:type="dxa"/>
-            <w:tcBorders>
-              <w:top w:val="nil"/>
-              <w:left w:val="single" w:sz="8" w:space="0" w:color="4BACC6" w:themeColor="accent5"/>
-              <w:bottom w:val="nil"/>
-              <w:right w:val="single" w:sz="8" w:space="0" w:color="4BACC6" w:themeColor="accent5"/>
-            </w:tcBorders>
-            <w:vAlign w:val="center"/>
-            <w:hideMark/>
-          </w:tcPr>
-          <w:p>
-            <w:pPr>
-              <w:cnfStyle w:val="000000000000"/>
-              <w:rPr>
-                <w:sz w:val="24"/>
-                <w:szCs w:val="24"/>
-              </w:rPr>
-            </w:pPr>
-            <w:r>
-              <w:rPr>
-                <w:sz w:val="24"/>
-                <w:szCs w:val="24"/>
-              </w:rPr>
-              <w:t>Completed patrolling, checked all external doors. All doors are locked, nothing to report</w:t>
-            </w:r>
-          </w:p>
-        </w:tc>
-      </w:tr>
-      <w:tr>
-        <w:trPr>
-          <w:cnfStyle w:val="000000100000"/>
-          <w:trHeight w:val="567"/>
-        </w:trPr>
-        <w:tc>
-          <w:tcPr>
-            <w:cnfStyle w:val="001000000000"/>
-            <w:tcW w:w="1986" w:type="dxa"/>
-            <w:tcBorders>
-              <w:right w:val="single" w:sz="8" w:space="0" w:color="4BACC6" w:themeColor="accent5"/>
-            </w:tcBorders>
-            <w:vAlign w:val="center"/>
-            <w:hideMark/>
-          </w:tcPr>
-          <w:p>
-            <w:pPr>
-              <w:jc w:val="center"/>
-              <w:rPr>
-                <w:rFonts w:asciiTheme="majorHAnsi" w:hAnsiTheme="majorHAnsi"/>
-                <w:color w:val="000000" w:themeColor="text1"/>
-                <w:sz w:val="24"/>
-                <w:szCs w:val="24"/>
-              </w:rPr>
-            </w:pPr>
-            <w:r>
-              <w:rPr>
-                <w:rFonts w:asciiTheme="majorHAnsi" w:hAnsiTheme="majorHAnsi"/>
-                <w:color w:val="000000" w:themeColor="text1"/>
-                <w:sz w:val="24"/>
-                <w:szCs w:val="24"/>
-              </w:rPr>
-              <w:t>0100</w:t>
-            </w:r>
-          </w:p>
-        </w:tc>
-        <w:tc>
-          <w:tcPr>
-            <w:tcW w:w="7796" w:type="dxa"/>
-            <w:tcBorders>
-              <w:left w:val="single" w:sz="8" w:space="0" w:color="4BACC6" w:themeColor="accent5"/>
-            </w:tcBorders>
-            <w:vAlign w:val="center"/>
-            <w:hideMark/>
-          </w:tcPr>
-          <w:p>
-            <w:pPr>
-              <w:cnfStyle w:val="000000100000"/>
-              <w:rPr>
-                <w:sz w:val="24"/>
-                <w:szCs w:val="24"/>
-              </w:rPr>
-            </w:pPr>
-            <w:r>
-              <w:rPr>
-                <w:sz w:val="24"/>
-                <w:szCs w:val="24"/>
-              </w:rPr>
-              <w:t>Completed patrolling, checked all external doors. All doors are locked, nothing to report</w:t>
-            </w:r>
-          </w:p>
-        </w:tc>
-      </w:tr>
-      <w:tr>
-        <w:trPr>
-          <w:trHeight w:val="567"/>
-        </w:trPr>
-        <w:tc>
-          <w:tcPr>
-            <w:cnfStyle w:val="001000000000"/>
-            <w:tcW w:w="1986" w:type="dxa"/>
-            <w:tcBorders>
-              <w:top w:val="nil"/>
-              <w:left w:val="single" w:sz="8" w:space="0" w:color="4BACC6" w:themeColor="accent5"/>
-              <w:bottom w:val="nil"/>
-              <w:right w:val="single" w:sz="8" w:space="0" w:color="4BACC6" w:themeColor="accent5"/>
-            </w:tcBorders>
-            <w:vAlign w:val="center"/>
-            <w:hideMark/>
-          </w:tcPr>
-          <w:p>
-            <w:pPr>
-              <w:jc w:val="center"/>
-              <w:rPr>
-                <w:rFonts w:asciiTheme="majorHAnsi" w:hAnsiTheme="majorHAnsi"/>
-                <w:color w:val="000000" w:themeColor="text1"/>
-                <w:sz w:val="24"/>
-                <w:szCs w:val="24"/>
-              </w:rPr>
-            </w:pPr>
-            <w:r>
-              <w:rPr>
-                <w:rFonts w:asciiTheme="majorHAnsi" w:hAnsiTheme="majorHAnsi"/>
-                <w:color w:val="000000" w:themeColor="text1"/>
-                <w:sz w:val="24"/>
-                <w:szCs w:val="24"/>
-              </w:rPr>
-              <w:t>0130</w:t>
-            </w:r>
-          </w:p>
-        </w:tc>
-        <w:tc>
-          <w:tcPr>
-            <w:tcW w:w="7796" w:type="dxa"/>
-            <w:tcBorders>
-              <w:top w:val="nil"/>
-              <w:left w:val="single" w:sz="8" w:space="0" w:color="4BACC6" w:themeColor="accent5"/>
-              <w:bottom w:val="nil"/>
-              <w:right w:val="single" w:sz="8" w:space="0" w:color="4BACC6" w:themeColor="accent5"/>
-            </w:tcBorders>
-            <w:vAlign w:val="center"/>
-            <w:hideMark/>
-          </w:tcPr>
-          <w:p>
-            <w:pPr>
-              <w:cnfStyle w:val="000000000000"/>
-              <w:rPr>
-                <w:sz w:val="24"/>
-                <w:szCs w:val="24"/>
-              </w:rPr>
-            </w:pPr>
-            <w:r>
-              <w:rPr>
-                <w:sz w:val="24"/>
-                <w:szCs w:val="24"/>
-              </w:rPr>
-              <w:t>Completed patrolling, checked all external doors. All doors are locked, nothing to report</w:t>
-            </w:r>
-          </w:p>
-        </w:tc>
-      </w:tr>
-      <w:tr>
-        <w:trPr>
-          <w:cnfStyle w:val="000000100000"/>
-          <w:trHeight w:val="567"/>
-        </w:trPr>
-        <w:tc>
-          <w:tcPr>
-            <w:cnfStyle w:val="001000000000"/>
-            <w:tcW w:w="1986" w:type="dxa"/>
-            <w:tcBorders>
-              <w:top w:val="nil"/>
-              <w:bottom w:val="nil"/>
-              <w:right w:val="single" w:sz="8" w:space="0" w:color="4BACC6" w:themeColor="accent5"/>
-            </w:tcBorders>
-            <w:vAlign w:val="center"/>
-            <w:hideMark/>
-          </w:tcPr>
-          <w:p>
-            <w:pPr>
-              <w:jc w:val="center"/>
-              <w:rPr>
-                <w:rFonts w:asciiTheme="majorHAnsi" w:hAnsiTheme="majorHAnsi"/>
-                <w:color w:val="000000" w:themeColor="text1"/>
-                <w:sz w:val="24"/>
-                <w:szCs w:val="24"/>
-              </w:rPr>
-            </w:pPr>
-            <w:r>
-              <w:rPr>
-                <w:rFonts w:asciiTheme="majorHAnsi" w:hAnsiTheme="majorHAnsi"/>
-                <w:color w:val="000000" w:themeColor="text1"/>
-                <w:sz w:val="24"/>
-                <w:szCs w:val="24"/>
-              </w:rPr>
-              <w:t>0200</w:t>
-            </w:r>
-          </w:p>
-        </w:tc>
-        <w:tc>
-          <w:tcPr>
-            <w:tcW w:w="7796" w:type="dxa"/>
-            <w:tcBorders>
-              <w:top w:val="nil"/>
-              <w:left w:val="single" w:sz="8" w:space="0" w:color="4BACC6" w:themeColor="accent5"/>
-              <w:bottom w:val="nil"/>
-            </w:tcBorders>
-            <w:vAlign w:val="center"/>
-            <w:hideMark/>
-          </w:tcPr>
-          <w:p>
-            <w:pPr>
-              <w:cnfStyle w:val="000000100000"/>
-              <w:rPr>
-                <w:sz w:val="24"/>
-                <w:szCs w:val="24"/>
-              </w:rPr>
-            </w:pPr>
-            <w:r>
-              <w:rPr>
-                <w:sz w:val="24"/>
-                <w:szCs w:val="24"/>
-              </w:rPr>
-              <w:t>Completed patrolling, checked all external doors. All doors are locked, nothing to report</w:t>
-            </w:r>
-          </w:p>
-        </w:tc>
-      </w:tr>
-      <w:tr>
-        <w:trPr>
-          <w:trHeight w:val="567"/>
-        </w:trPr>
-        <w:tc>
-          <w:tcPr>
-            <w:cnfStyle w:val="001000000000"/>
-            <w:tcW w:w="1986" w:type="dxa"/>
-            <w:tcBorders>
-              <w:top w:val="nil"/>
-              <w:left w:val="single" w:sz="8" w:space="0" w:color="4BACC6" w:themeColor="accent5"/>
-              <w:bottom w:val="nil"/>
-              <w:right w:val="single" w:sz="8" w:space="0" w:color="4BACC6" w:themeColor="accent5"/>
-            </w:tcBorders>
-            <w:vAlign w:val="center"/>
-            <w:hideMark/>
-          </w:tcPr>
-          <w:p>
-            <w:pPr>
-              <w:jc w:val="center"/>
-              <w:rPr>
-                <w:rFonts w:asciiTheme="majorHAnsi" w:hAnsiTheme="majorHAnsi"/>
-                <w:color w:val="000000" w:themeColor="text1"/>
-                <w:sz w:val="24"/>
-                <w:szCs w:val="24"/>
-              </w:rPr>
-            </w:pPr>
-            <w:r>
-              <w:rPr>
-                <w:rFonts w:asciiTheme="majorHAnsi" w:hAnsiTheme="majorHAnsi"/>
-                <w:color w:val="000000" w:themeColor="text1"/>
-                <w:sz w:val="24"/>
-                <w:szCs w:val="24"/>
-              </w:rPr>
-              <w:t>0230</w:t>
-            </w:r>
-          </w:p>
-        </w:tc>
-        <w:tc>
-          <w:tcPr>
-            <w:tcW w:w="7796" w:type="dxa"/>
-            <w:tcBorders>
-              <w:top w:val="nil"/>
-              <w:left w:val="single" w:sz="8" w:space="0" w:color="4BACC6" w:themeColor="accent5"/>
-              <w:bottom w:val="nil"/>
-              <w:right w:val="single" w:sz="8" w:space="0" w:color="4BACC6" w:themeColor="accent5"/>
-            </w:tcBorders>
-            <w:vAlign w:val="center"/>
-            <w:hideMark/>
-          </w:tcPr>
-          <w:p>
-            <w:pPr>
-              <w:cnfStyle w:val="000000000000"/>
-              <w:rPr>
-                <w:sz w:val="24"/>
-                <w:szCs w:val="24"/>
-              </w:rPr>
-            </w:pPr>
-            <w:r>
-              <w:rPr>
-                <w:sz w:val="24"/>
-                <w:szCs w:val="24"/>
-              </w:rPr>
-              <w:t>Completed patrolling, checked all external doors. All doors are locked, nothing to report</w:t>
-            </w:r>
-          </w:p>
-        </w:tc>
-      </w:tr>
-      <w:tr>
-        <w:trPr>
-          <w:cnfStyle w:val="000000100000"/>
-          <w:trHeight w:val="567"/>
-        </w:trPr>
-        <w:tc>
-          <w:tcPr>
-            <w:cnfStyle w:val="001000000000"/>
-            <w:tcW w:w="1986" w:type="dxa"/>
-            <w:tcBorders>
-              <w:top w:val="nil"/>
-              <w:bottom w:val="nil"/>
-              <w:right w:val="single" w:sz="8" w:space="0" w:color="4BACC6" w:themeColor="accent5"/>
-            </w:tcBorders>
-            <w:vAlign w:val="center"/>
-            <w:hideMark/>
-          </w:tcPr>
-          <w:p>
-            <w:pPr>
-              <w:jc w:val="center"/>
-              <w:rPr>
-                <w:rFonts w:asciiTheme="majorHAnsi" w:hAnsiTheme="majorHAnsi"/>
-                <w:color w:val="000000" w:themeColor="text1"/>
-                <w:sz w:val="24"/>
-                <w:szCs w:val="24"/>
-              </w:rPr>
-            </w:pPr>
-            <w:r>
-              <w:rPr>
-                <w:rFonts w:asciiTheme="majorHAnsi" w:hAnsiTheme="majorHAnsi"/>
-                <w:color w:val="000000" w:themeColor="text1"/>
-                <w:sz w:val="24"/>
-                <w:szCs w:val="24"/>
-              </w:rPr>
-              <w:lastRenderedPageBreak/>
-              <w:t>0300</w:t>
-            </w:r>
-          </w:p>
-        </w:tc>
-        <w:tc>
-          <w:tcPr>
-            <w:tcW w:w="7796" w:type="dxa"/>
-            <w:tcBorders>
-              <w:top w:val="nil"/>
-              <w:left w:val="single" w:sz="8" w:space="0" w:color="4BACC6" w:themeColor="accent5"/>
-              <w:bottom w:val="nil"/>
-            </w:tcBorders>
-            <w:vAlign w:val="center"/>
-            <w:hideMark/>
-          </w:tcPr>
-          <w:p>
-            <w:pPr>
-              <w:cnfStyle w:val="000000100000"/>
-              <w:rPr>
-                <w:sz w:val="24"/>
-                <w:szCs w:val="24"/>
-              </w:rPr>
-            </w:pPr>
-            <w:r>
-              <w:rPr>
-                <w:sz w:val="24"/>
-                <w:szCs w:val="24"/>
-              </w:rPr>
-              <w:t>Completed patrolling, checked all external doors. All doors are locked, nothing to report</w:t>
-            </w:r>
-          </w:p>
-        </w:tc>
-      </w:tr>
-      <w:tr>
-        <w:trPr>
-          <w:trHeight w:val="567"/>
-        </w:trPr>
-        <w:tc>
-          <w:tcPr>
-            <w:cnfStyle w:val="001000000000"/>
-            <w:tcW w:w="1986" w:type="dxa"/>
-            <w:tcBorders>
-              <w:top w:val="nil"/>
-              <w:left w:val="single" w:sz="8" w:space="0" w:color="4BACC6" w:themeColor="accent5"/>
-              <w:bottom w:val="nil"/>
-              <w:right w:val="single" w:sz="8" w:space="0" w:color="4BACC6" w:themeColor="accent5"/>
-            </w:tcBorders>
-            <w:vAlign w:val="center"/>
-            <w:hideMark/>
-          </w:tcPr>
-          <w:p>
-            <w:pPr>
-              <w:jc w:val="center"/>
-              <w:rPr>
-                <w:rFonts w:asciiTheme="majorHAnsi" w:hAnsiTheme="majorHAnsi"/>
-                <w:color w:val="000000" w:themeColor="text1"/>
-                <w:sz w:val="24"/>
-                <w:szCs w:val="24"/>
-              </w:rPr>
-            </w:pPr>
-            <w:r>
-              <w:rPr>
-                <w:rFonts w:asciiTheme="majorHAnsi" w:hAnsiTheme="majorHAnsi"/>
-                <w:color w:val="000000" w:themeColor="text1"/>
-                <w:sz w:val="24"/>
-                <w:szCs w:val="24"/>
-              </w:rPr>
-              <w:t>0330</w:t>
-            </w:r>
-          </w:p>
-        </w:tc>
-        <w:tc>
-          <w:tcPr>
-            <w:tcW w:w="7796" w:type="dxa"/>
-            <w:tcBorders>
-              <w:top w:val="nil"/>
-              <w:left w:val="single" w:sz="8" w:space="0" w:color="4BACC6" w:themeColor="accent5"/>
-              <w:bottom w:val="nil"/>
-              <w:right w:val="single" w:sz="8" w:space="0" w:color="4BACC6" w:themeColor="accent5"/>
-            </w:tcBorders>
-            <w:vAlign w:val="center"/>
-            <w:hideMark/>
-          </w:tcPr>
-          <w:p>
-            <w:pPr>
-              <w:cnfStyle w:val="000000000000"/>
-              <w:rPr>
-                <w:sz w:val="24"/>
-                <w:szCs w:val="24"/>
-              </w:rPr>
-            </w:pPr>
-            <w:r>
-              <w:rPr>
-                <w:sz w:val="24"/>
-                <w:szCs w:val="24"/>
-              </w:rPr>
-              <w:t>Completed patrolling, checked all external doors. All doors are locked, nothing to report</w:t>
-            </w:r>
-          </w:p>
-        </w:tc>
-      </w:tr>
-      <w:tr>
-        <w:trPr>
-          <w:cnfStyle w:val="000000100000"/>
-          <w:trHeight w:val="567"/>
-        </w:trPr>
-        <w:tc>
-          <w:tcPr>
-            <w:cnfStyle w:val="001000000000"/>
-            <w:tcW w:w="1986" w:type="dxa"/>
-            <w:tcBorders>
-              <w:top w:val="nil"/>
-              <w:bottom w:val="nil"/>
-              <w:right w:val="single" w:sz="8" w:space="0" w:color="4BACC6" w:themeColor="accent5"/>
-            </w:tcBorders>
-            <w:vAlign w:val="center"/>
-            <w:hideMark/>
-          </w:tcPr>
-          <w:p>
-            <w:pPr>
-              <w:jc w:val="center"/>
-              <w:rPr>
-                <w:rFonts w:asciiTheme="majorHAnsi" w:hAnsiTheme="majorHAnsi"/>
-                <w:color w:val="000000" w:themeColor="text1"/>
-                <w:sz w:val="24"/>
-                <w:szCs w:val="24"/>
-              </w:rPr>
-            </w:pPr>
-            <w:r>
-              <w:rPr>
-                <w:rFonts w:asciiTheme="majorHAnsi" w:hAnsiTheme="majorHAnsi"/>
-                <w:color w:val="000000" w:themeColor="text1"/>
-                <w:sz w:val="24"/>
-                <w:szCs w:val="24"/>
-              </w:rPr>
-              <w:t>0400</w:t>
-            </w:r>
-          </w:p>
-        </w:tc>
-        <w:tc>
-          <w:tcPr>
-            <w:tcW w:w="7796" w:type="dxa"/>
-            <w:tcBorders>
-              <w:top w:val="nil"/>
-              <w:left w:val="single" w:sz="8" w:space="0" w:color="4BACC6" w:themeColor="accent5"/>
-              <w:bottom w:val="nil"/>
-            </w:tcBorders>
-            <w:vAlign w:val="center"/>
-            <w:hideMark/>
-          </w:tcPr>
-          <w:p>
-            <w:pPr>
-              <w:cnfStyle w:val="000000100000"/>
-              <w:rPr>
-                <w:sz w:val="24"/>
-                <w:szCs w:val="24"/>
-              </w:rPr>
-            </w:pPr>
-            <w:r>
-              <w:rPr>
-                <w:sz w:val="24"/>
-                <w:szCs w:val="24"/>
-              </w:rPr>
-              <w:t>Completed patrolling, checked all external doors. All doors are locked, nothing to report</w:t>
-            </w:r>
-          </w:p>
-        </w:tc>
-      </w:tr>
-      <w:tr>
-        <w:trPr>
-          <w:trHeight w:val="567"/>
-        </w:trPr>
-        <w:tc>
-          <w:tcPr>
-            <w:cnfStyle w:val="001000000000"/>
-            <w:tcW w:w="1986" w:type="dxa"/>
-            <w:tcBorders>
-              <w:top w:val="nil"/>
-              <w:left w:val="single" w:sz="8" w:space="0" w:color="4BACC6" w:themeColor="accent5"/>
-              <w:bottom w:val="nil"/>
-              <w:right w:val="single" w:sz="8" w:space="0" w:color="4BACC6" w:themeColor="accent5"/>
-            </w:tcBorders>
-            <w:vAlign w:val="center"/>
-            <w:hideMark/>
-          </w:tcPr>
-          <w:p>
-            <w:pPr>
-              <w:jc w:val="center"/>
-              <w:rPr>
-                <w:rFonts w:asciiTheme="majorHAnsi" w:hAnsiTheme="majorHAnsi"/>
-                <w:color w:val="000000" w:themeColor="text1"/>
-                <w:sz w:val="24"/>
-                <w:szCs w:val="24"/>
-              </w:rPr>
-            </w:pPr>
-            <w:r>
-              <w:rPr>
-                <w:rFonts w:asciiTheme="majorHAnsi" w:hAnsiTheme="majorHAnsi"/>
-                <w:color w:val="000000" w:themeColor="text1"/>
-                <w:sz w:val="24"/>
-                <w:szCs w:val="24"/>
-              </w:rPr>
-              <w:t>0430</w:t>
-            </w:r>
-          </w:p>
-        </w:tc>
-        <w:tc>
-          <w:tcPr>
-            <w:tcW w:w="7796" w:type="dxa"/>
-            <w:tcBorders>
-              <w:top w:val="nil"/>
-              <w:left w:val="single" w:sz="8" w:space="0" w:color="4BACC6" w:themeColor="accent5"/>
-              <w:bottom w:val="nil"/>
-              <w:right w:val="single" w:sz="8" w:space="0" w:color="4BACC6" w:themeColor="accent5"/>
-            </w:tcBorders>
-            <w:vAlign w:val="center"/>
-            <w:hideMark/>
-          </w:tcPr>
-          <w:p>
-            <w:pPr>
-              <w:cnfStyle w:val="000000000000"/>
-              <w:rPr>
-                <w:sz w:val="24"/>
-                <w:szCs w:val="24"/>
-              </w:rPr>
-            </w:pPr>
-            <w:r>
-              <w:rPr>
-                <w:sz w:val="24"/>
-                <w:szCs w:val="24"/>
-              </w:rPr>
-              <w:t>Completed patrolling, checked all external doors. All doors are locked, nothing to report</w:t>
-            </w:r>
-          </w:p>
-        </w:tc>
-      </w:tr>
-      <w:tr>
-        <w:trPr>
-          <w:cnfStyle w:val="000000100000"/>
-          <w:trHeight w:val="567"/>
-        </w:trPr>
-        <w:tc>
-          <w:tcPr>
-            <w:cnfStyle w:val="001000000000"/>
-            <w:tcW w:w="1986" w:type="dxa"/>
-            <w:tcBorders>
-              <w:top w:val="nil"/>
-              <w:bottom w:val="nil"/>
-              <w:right w:val="single" w:sz="8" w:space="0" w:color="4BACC6" w:themeColor="accent5"/>
-            </w:tcBorders>
-            <w:vAlign w:val="center"/>
-            <w:hideMark/>
-          </w:tcPr>
-          <w:p>
-            <w:pPr>
-              <w:jc w:val="center"/>
-              <w:rPr>
-                <w:rFonts w:asciiTheme="majorHAnsi" w:hAnsiTheme="majorHAnsi"/>
-                <w:color w:val="000000" w:themeColor="text1"/>
-                <w:sz w:val="24"/>
-                <w:szCs w:val="24"/>
-              </w:rPr>
-            </w:pPr>
-            <w:r>
-              <w:rPr>
-                <w:rFonts w:asciiTheme="majorHAnsi" w:hAnsiTheme="majorHAnsi"/>
-                <w:color w:val="000000" w:themeColor="text1"/>
-                <w:sz w:val="24"/>
-                <w:szCs w:val="24"/>
-              </w:rPr>
-              <w:t>0500</w:t>
-            </w:r>
-          </w:p>
-        </w:tc>
-        <w:tc>
-          <w:tcPr>
-            <w:tcW w:w="7796" w:type="dxa"/>
-            <w:tcBorders>
-              <w:top w:val="nil"/>
-              <w:left w:val="single" w:sz="8" w:space="0" w:color="4BACC6" w:themeColor="accent5"/>
-              <w:bottom w:val="nil"/>
-            </w:tcBorders>
-            <w:vAlign w:val="center"/>
-            <w:hideMark/>
-          </w:tcPr>
-          <w:p>
-            <w:pPr>
-              <w:cnfStyle w:val="000000100000"/>
-              <w:rPr>
-                <w:sz w:val="24"/>
-                <w:szCs w:val="24"/>
-              </w:rPr>
-            </w:pPr>
-            <w:r>
-              <w:rPr>
-                <w:sz w:val="24"/>
-                <w:szCs w:val="24"/>
-              </w:rPr>
-              <w:t>Completed patrolling, checked all external doors. All doors are locked, nothing to report</w:t>
-            </w:r>
-          </w:p>
-        </w:tc>
-      </w:tr>
-      <w:tr>
-        <w:trPr>
-          <w:trHeight w:val="567"/>
-        </w:trPr>
-        <w:tc>
-          <w:tcPr>
-            <w:cnfStyle w:val="001000000000"/>
-            <w:tcW w:w="1986" w:type="dxa"/>
-            <w:tcBorders>
-              <w:top w:val="nil"/>
-              <w:left w:val="single" w:sz="8" w:space="0" w:color="4BACC6" w:themeColor="accent5"/>
-              <w:bottom w:val="nil"/>
-              <w:right w:val="single" w:sz="8" w:space="0" w:color="4BACC6" w:themeColor="accent5"/>
-            </w:tcBorders>
-            <w:vAlign w:val="center"/>
-            <w:hideMark/>
-          </w:tcPr>
-          <w:p>
-            <w:pPr>
-              <w:jc w:val="center"/>
-              <w:rPr>
-                <w:rFonts w:asciiTheme="majorHAnsi" w:hAnsiTheme="majorHAnsi"/>
-                <w:color w:val="000000" w:themeColor="text1"/>
-                <w:sz w:val="24"/>
-                <w:szCs w:val="24"/>
-              </w:rPr>
-            </w:pPr>
-            <w:r>
-              <w:rPr>
-                <w:rFonts w:asciiTheme="majorHAnsi" w:hAnsiTheme="majorHAnsi"/>
-                <w:color w:val="000000" w:themeColor="text1"/>
-                <w:sz w:val="24"/>
-                <w:szCs w:val="24"/>
-              </w:rPr>
-              <w:t>0530</w:t>
-            </w:r>
-          </w:p>
-        </w:tc>
-        <w:tc>
-          <w:tcPr>
-            <w:tcW w:w="7796" w:type="dxa"/>
-            <w:tcBorders>
-              <w:top w:val="nil"/>
-              <w:left w:val="single" w:sz="8" w:space="0" w:color="4BACC6" w:themeColor="accent5"/>
-              <w:bottom w:val="nil"/>
-              <w:right w:val="single" w:sz="8" w:space="0" w:color="4BACC6" w:themeColor="accent5"/>
-            </w:tcBorders>
-            <w:vAlign w:val="center"/>
-            <w:hideMark/>
-          </w:tcPr>
-          <w:p>
-            <w:pPr>
-              <w:cnfStyle w:val="000000000000"/>
-              <w:rPr>
-                <w:sz w:val="24"/>
-                <w:szCs w:val="24"/>
-              </w:rPr>
-            </w:pPr>
-            <w:r>
-              <w:rPr>
-                <w:sz w:val="24"/>
-                <w:szCs w:val="24"/>
-              </w:rPr>
-              <w:t>Completed patrolling, checked all external doors. All doors are locked, nothing to report</w:t>
-            </w:r>
-          </w:p>
-        </w:tc>
-      </w:tr>
-      <w:tr>
-        <w:trPr>
-          <w:cnfStyle w:val="000000100000"/>
-          <w:trHeight w:val="567"/>
-        </w:trPr>
-        <w:tc>
-          <w:tcPr>
-            <w:cnfStyle w:val="001000000000"/>
-            <w:tcW w:w="1986" w:type="dxa"/>
-            <w:tcBorders>
-              <w:top w:val="nil"/>
-              <w:right w:val="single" w:sz="8" w:space="0" w:color="4BACC6" w:themeColor="accent5"/>
-            </w:tcBorders>
-            <w:vAlign w:val="center"/>
-            <w:hideMark/>
-          </w:tcPr>
-          <w:p>
-            <w:pPr>
-              <w:jc w:val="center"/>
-              <w:rPr>
-                <w:rFonts w:asciiTheme="majorHAnsi" w:hAnsiTheme="majorHAnsi"/>
-                <w:color w:val="000000" w:themeColor="text1"/>
-                <w:sz w:val="24"/>
-                <w:szCs w:val="24"/>
-              </w:rPr>
-            </w:pPr>
-            <w:r>
-              <w:rPr>
-                <w:rFonts w:asciiTheme="majorHAnsi" w:hAnsiTheme="majorHAnsi"/>
-                <w:color w:val="000000" w:themeColor="text1"/>
-                <w:sz w:val="24"/>
-                <w:szCs w:val="24"/>
-              </w:rPr>
-              <w:t>0600</w:t>
-            </w:r>
-          </w:p>
-        </w:tc>
-        <w:tc>
-          <w:tcPr>
-            <w:tcW w:w="7796" w:type="dxa"/>
-            <w:tcBorders>
-              <w:top w:val="nil"/>
-              <w:left w:val="single" w:sz="8" w:space="0" w:color="4BACC6" w:themeColor="accent5"/>
-            </w:tcBorders>
-            <w:vAlign w:val="center"/>
-            <w:hideMark/>
-          </w:tcPr>
-          <w:p>
-            <w:pPr>
-              <w:cnfStyle w:val="000000100000"/>
-              <w:rPr>
-                <w:sz w:val="24"/>
-                <w:szCs w:val="24"/>
-              </w:rPr>
-            </w:pPr>
-            <w:r>
-              <w:rPr>
-                <w:sz w:val="24"/>
-                <w:szCs w:val="24"/>
-              </w:rPr>
-              <w:t>Left premises.</w:t>
-            </w:r>
-          </w:p>
-        </w:tc>
-      </w:tr>
     </w:tbl>
     <w:p>
       <w:pPr>

</xml_diff>

<commit_message>
working, need to fix font size
</commit_message>
<xml_diff>
--- a/17-12-2023.docx
+++ b/17-12-2023.docx
@@ -1009,6 +1009,468 @@
           </w:p>
         </w:tc>
       </w:tr>
+      <w:tr>
+        <w:tc>
+          <w:tcPr>
+            <w:tcW w:type="dxa" w:w="1986"/>
+          </w:tcPr>
+          <w:p>
+            <w:r>
+              <w:t>2200</w:t>
+            </w:r>
+          </w:p>
+        </w:tc>
+        <w:tc>
+          <w:tcPr>
+            <w:tcW w:type="dxa" w:w="7796"/>
+          </w:tcPr>
+          <w:p>
+            <w:r>
+              <w:t>Muntasir Adnan on-site, bilal left premises</w:t>
+            </w:r>
+          </w:p>
+        </w:tc>
+      </w:tr>
+      <w:tr>
+        <w:tc>
+          <w:tcPr>
+            <w:tcW w:type="dxa" w:w="1986"/>
+          </w:tcPr>
+          <w:p>
+            <w:r>
+              <w:t>2212</w:t>
+            </w:r>
+          </w:p>
+        </w:tc>
+        <w:tc>
+          <w:tcPr>
+            <w:tcW w:type="dxa" w:w="7796"/>
+          </w:tcPr>
+          <w:p>
+            <w:r>
+              <w:t>MBN Patrol car completed external patrol at 2212-2214</w:t>
+            </w:r>
+          </w:p>
+        </w:tc>
+      </w:tr>
+      <w:tr>
+        <w:tc>
+          <w:tcPr>
+            <w:tcW w:type="dxa" w:w="1986"/>
+          </w:tcPr>
+          <w:p>
+            <w:r>
+              <w:t>2230</w:t>
+            </w:r>
+          </w:p>
+        </w:tc>
+        <w:tc>
+          <w:tcPr>
+            <w:tcW w:type="dxa" w:w="7796"/>
+          </w:tcPr>
+          <w:p>
+            <w:r>
+              <w:t>Completed patrolling, checked all external doors. All doors are locked, nothing to report</w:t>
+            </w:r>
+          </w:p>
+        </w:tc>
+      </w:tr>
+      <w:tr>
+        <w:tc>
+          <w:tcPr>
+            <w:tcW w:type="dxa" w:w="1986"/>
+          </w:tcPr>
+          <w:p>
+            <w:r>
+              <w:t>2300</w:t>
+            </w:r>
+          </w:p>
+        </w:tc>
+        <w:tc>
+          <w:tcPr>
+            <w:tcW w:type="dxa" w:w="7796"/>
+          </w:tcPr>
+          <w:p>
+            <w:r>
+              <w:t>Completed patrolling, checked all external doors. All doors are locked, nothing to report</w:t>
+            </w:r>
+          </w:p>
+        </w:tc>
+      </w:tr>
+      <w:tr>
+        <w:tc>
+          <w:tcPr>
+            <w:tcW w:type="dxa" w:w="1986"/>
+          </w:tcPr>
+          <w:p>
+            <w:r>
+              <w:t>2330</w:t>
+            </w:r>
+          </w:p>
+        </w:tc>
+        <w:tc>
+          <w:tcPr>
+            <w:tcW w:type="dxa" w:w="7796"/>
+          </w:tcPr>
+          <w:p>
+            <w:r>
+              <w:t>Completed patrolling, checked all external doors. All doors are locked, nothing to report</w:t>
+            </w:r>
+          </w:p>
+        </w:tc>
+      </w:tr>
+      <w:tr>
+        <w:tc>
+          <w:tcPr>
+            <w:tcW w:type="dxa" w:w="1986"/>
+          </w:tcPr>
+          <w:p>
+            <w:r>
+              <w:t>2331</w:t>
+            </w:r>
+          </w:p>
+        </w:tc>
+        <w:tc>
+          <w:tcPr>
+            <w:tcW w:type="dxa" w:w="7796"/>
+          </w:tcPr>
+          <w:p>
+            <w:r>
+              <w:t>MBN Patrol car completed external patrol at 2331-2333</w:t>
+            </w:r>
+          </w:p>
+        </w:tc>
+      </w:tr>
+      <w:tr>
+        <w:tc>
+          <w:tcPr>
+            <w:tcW w:type="dxa" w:w="1986"/>
+          </w:tcPr>
+          <w:p>
+            <w:r>
+              <w:t>0000</w:t>
+            </w:r>
+          </w:p>
+        </w:tc>
+        <w:tc>
+          <w:tcPr>
+            <w:tcW w:type="dxa" w:w="7796"/>
+          </w:tcPr>
+          <w:p>
+            <w:r>
+              <w:t>Completed patrolling, checked all external doors. All doors are locked, nothing to report</w:t>
+            </w:r>
+          </w:p>
+        </w:tc>
+      </w:tr>
+      <w:tr>
+        <w:tc>
+          <w:tcPr>
+            <w:tcW w:type="dxa" w:w="1986"/>
+          </w:tcPr>
+          <w:p>
+            <w:r>
+              <w:t>0012</w:t>
+            </w:r>
+          </w:p>
+        </w:tc>
+        <w:tc>
+          <w:tcPr>
+            <w:tcW w:type="dxa" w:w="7796"/>
+          </w:tcPr>
+          <w:p>
+            <w:r>
+              <w:t>MBN Patrol car completed external patrol at 0012-0014</w:t>
+            </w:r>
+          </w:p>
+        </w:tc>
+      </w:tr>
+      <w:tr>
+        <w:tc>
+          <w:tcPr>
+            <w:tcW w:type="dxa" w:w="1986"/>
+          </w:tcPr>
+          <w:p>
+            <w:r>
+              <w:t>0030</w:t>
+            </w:r>
+          </w:p>
+        </w:tc>
+        <w:tc>
+          <w:tcPr>
+            <w:tcW w:type="dxa" w:w="7796"/>
+          </w:tcPr>
+          <w:p>
+            <w:r>
+              <w:t>Completed patrolling, checked all external doors. All doors are locked, nothing to report</w:t>
+            </w:r>
+          </w:p>
+        </w:tc>
+      </w:tr>
+      <w:tr>
+        <w:tc>
+          <w:tcPr>
+            <w:tcW w:type="dxa" w:w="1986"/>
+          </w:tcPr>
+          <w:p>
+            <w:r>
+              <w:t>0100</w:t>
+            </w:r>
+          </w:p>
+        </w:tc>
+        <w:tc>
+          <w:tcPr>
+            <w:tcW w:type="dxa" w:w="7796"/>
+          </w:tcPr>
+          <w:p>
+            <w:r>
+              <w:t>Completed patrolling, checked all external doors. All doors are locked, nothing to report</w:t>
+            </w:r>
+          </w:p>
+        </w:tc>
+      </w:tr>
+      <w:tr>
+        <w:tc>
+          <w:tcPr>
+            <w:tcW w:type="dxa" w:w="1986"/>
+          </w:tcPr>
+          <w:p>
+            <w:r>
+              <w:t>0112</w:t>
+            </w:r>
+          </w:p>
+        </w:tc>
+        <w:tc>
+          <w:tcPr>
+            <w:tcW w:type="dxa" w:w="7796"/>
+          </w:tcPr>
+          <w:p>
+            <w:r>
+              <w:t>MBN Patrol car completed external patrol at 0112-0114</w:t>
+            </w:r>
+          </w:p>
+        </w:tc>
+      </w:tr>
+      <w:tr>
+        <w:tc>
+          <w:tcPr>
+            <w:tcW w:type="dxa" w:w="1986"/>
+          </w:tcPr>
+          <w:p>
+            <w:r>
+              <w:t>0130</w:t>
+            </w:r>
+          </w:p>
+        </w:tc>
+        <w:tc>
+          <w:tcPr>
+            <w:tcW w:type="dxa" w:w="7796"/>
+          </w:tcPr>
+          <w:p>
+            <w:r>
+              <w:t>Completed patrolling, checked all external doors. All doors are locked, nothing to report</w:t>
+            </w:r>
+          </w:p>
+        </w:tc>
+      </w:tr>
+      <w:tr>
+        <w:tc>
+          <w:tcPr>
+            <w:tcW w:type="dxa" w:w="1986"/>
+          </w:tcPr>
+          <w:p>
+            <w:r>
+              <w:t>0200</w:t>
+            </w:r>
+          </w:p>
+        </w:tc>
+        <w:tc>
+          <w:tcPr>
+            <w:tcW w:type="dxa" w:w="7796"/>
+          </w:tcPr>
+          <w:p>
+            <w:r>
+              <w:t>Completed patrolling, checked all external doors. All doors are locked, nothing to report</w:t>
+            </w:r>
+          </w:p>
+        </w:tc>
+      </w:tr>
+      <w:tr>
+        <w:tc>
+          <w:tcPr>
+            <w:tcW w:type="dxa" w:w="1986"/>
+          </w:tcPr>
+          <w:p>
+            <w:r>
+              <w:t>0230</w:t>
+            </w:r>
+          </w:p>
+        </w:tc>
+        <w:tc>
+          <w:tcPr>
+            <w:tcW w:type="dxa" w:w="7796"/>
+          </w:tcPr>
+          <w:p>
+            <w:r>
+              <w:t>Completed patrolling, checked all external doors. All doors are locked, nothing to report</w:t>
+            </w:r>
+          </w:p>
+        </w:tc>
+      </w:tr>
+      <w:tr>
+        <w:tc>
+          <w:tcPr>
+            <w:tcW w:type="dxa" w:w="1986"/>
+          </w:tcPr>
+          <w:p>
+            <w:r>
+              <w:t>0300</w:t>
+            </w:r>
+          </w:p>
+        </w:tc>
+        <w:tc>
+          <w:tcPr>
+            <w:tcW w:type="dxa" w:w="7796"/>
+          </w:tcPr>
+          <w:p>
+            <w:r>
+              <w:t>Completed patrolling, checked all external doors. All doors are locked, nothing to report</w:t>
+            </w:r>
+          </w:p>
+        </w:tc>
+      </w:tr>
+      <w:tr>
+        <w:tc>
+          <w:tcPr>
+            <w:tcW w:type="dxa" w:w="1986"/>
+          </w:tcPr>
+          <w:p>
+            <w:r>
+              <w:t>0330</w:t>
+            </w:r>
+          </w:p>
+        </w:tc>
+        <w:tc>
+          <w:tcPr>
+            <w:tcW w:type="dxa" w:w="7796"/>
+          </w:tcPr>
+          <w:p>
+            <w:r>
+              <w:t>Completed patrolling, checked all external doors. All doors are locked, nothing to report</w:t>
+            </w:r>
+          </w:p>
+        </w:tc>
+      </w:tr>
+      <w:tr>
+        <w:tc>
+          <w:tcPr>
+            <w:tcW w:type="dxa" w:w="1986"/>
+          </w:tcPr>
+          <w:p>
+            <w:r>
+              <w:t>0400</w:t>
+            </w:r>
+          </w:p>
+        </w:tc>
+        <w:tc>
+          <w:tcPr>
+            <w:tcW w:type="dxa" w:w="7796"/>
+          </w:tcPr>
+          <w:p>
+            <w:r>
+              <w:t>Completed patrolling, checked all external doors. All doors are locked, nothing to report</w:t>
+            </w:r>
+          </w:p>
+        </w:tc>
+      </w:tr>
+      <w:tr>
+        <w:tc>
+          <w:tcPr>
+            <w:tcW w:type="dxa" w:w="1986"/>
+          </w:tcPr>
+          <w:p>
+            <w:r>
+              <w:t>0430</w:t>
+            </w:r>
+          </w:p>
+        </w:tc>
+        <w:tc>
+          <w:tcPr>
+            <w:tcW w:type="dxa" w:w="7796"/>
+          </w:tcPr>
+          <w:p>
+            <w:r>
+              <w:t>Completed patrolling, checked all external doors. All doors are locked, nothing to report</w:t>
+            </w:r>
+          </w:p>
+        </w:tc>
+      </w:tr>
+      <w:tr>
+        <w:tc>
+          <w:tcPr>
+            <w:tcW w:type="dxa" w:w="1986"/>
+          </w:tcPr>
+          <w:p>
+            <w:r>
+              <w:t>0500</w:t>
+            </w:r>
+          </w:p>
+        </w:tc>
+        <w:tc>
+          <w:tcPr>
+            <w:tcW w:type="dxa" w:w="7796"/>
+          </w:tcPr>
+          <w:p>
+            <w:r>
+              <w:t>Completed patrolling, checked all external doors. All doors are locked, nothing to report</w:t>
+            </w:r>
+          </w:p>
+        </w:tc>
+      </w:tr>
+      <w:tr>
+        <w:tc>
+          <w:tcPr>
+            <w:tcW w:type="dxa" w:w="1986"/>
+          </w:tcPr>
+          <w:p>
+            <w:r>
+              <w:t>0530</w:t>
+            </w:r>
+          </w:p>
+        </w:tc>
+        <w:tc>
+          <w:tcPr>
+            <w:tcW w:type="dxa" w:w="7796"/>
+          </w:tcPr>
+          <w:p>
+            <w:r>
+              <w:t>Completed patrolling, checked all external doors. All doors are locked, nothing to report</w:t>
+            </w:r>
+          </w:p>
+        </w:tc>
+      </w:tr>
+      <w:tr>
+        <w:tc>
+          <w:tcPr>
+            <w:tcW w:type="dxa" w:w="1986"/>
+          </w:tcPr>
+          <w:p>
+            <w:r>
+              <w:t>0600</w:t>
+            </w:r>
+          </w:p>
+        </w:tc>
+        <w:tc>
+          <w:tcPr>
+            <w:tcW w:type="dxa" w:w="7796"/>
+          </w:tcPr>
+          <w:p>
+            <w:r>
+              <w:t>Completed patrolling, checked all external doors. All doors are locked, nothing to report</w:t>
+            </w:r>
+          </w:p>
+        </w:tc>
+      </w:tr>
     </w:tbl>
     <w:p>
       <w:pPr>

</xml_diff>